<commit_message>
sequence diagrams use cases 1, 3, 10
Co-Authored-By: PapKate <63216304+PapKate@users.noreply.github.com>
Co-Authored-By: kwnnaa <101602406+kwnnaa@users.noreply.github.com>
Co-Authored-By: Triantafyllos Prappas <93077970+progLime@users.noreply.github.com>
</commit_message>
<xml_diff>
--- a/Παραδοτέο_4/Use-cases-v0.3.docx
+++ b/Παραδοτέο_4/Use-cases-v0.3.docx
@@ -1,6 +1,6 @@
 
 <file path=word/document.xml><?xml version="1.0" encoding="utf-8"?>
-<w:document xmlns:wpc="http://schemas.microsoft.com/office/word/2010/wordprocessingCanvas" xmlns:cx="http://schemas.microsoft.com/office/drawing/2014/chartex" xmlns:cx1="http://schemas.microsoft.com/office/drawing/2015/9/8/chartex" xmlns:cx2="http://schemas.microsoft.com/office/drawing/2015/10/21/chartex" xmlns:cx3="http://schemas.microsoft.com/office/drawing/2016/5/9/chartex" xmlns:cx4="http://schemas.microsoft.com/office/drawing/2016/5/10/chartex" xmlns:cx5="http://schemas.microsoft.com/office/drawing/2016/5/11/chartex" xmlns:cx6="http://schemas.microsoft.com/office/drawing/2016/5/12/chartex" xmlns:cx7="http://schemas.microsoft.com/office/drawing/2016/5/13/chartex" xmlns:cx8="http://schemas.microsoft.com/office/drawing/2016/5/14/chartex" xmlns:mc="http://schemas.openxmlformats.org/markup-compatibility/2006" xmlns:aink="http://schemas.microsoft.com/office/drawing/2016/ink" xmlns:am3d="http://schemas.microsoft.com/office/drawing/2017/model3d" xmlns:o="urn:schemas-microsoft-com:office:office" xmlns:r="http://schemas.openxmlformats.org/officeDocument/2006/relationships" xmlns:m="http://schemas.openxmlformats.org/officeDocument/2006/math" xmlns:v="urn:schemas-microsoft-com:vml" xmlns:wp14="http://schemas.microsoft.com/office/word/2010/wordprocessingDrawing" xmlns:wp="http://schemas.openxmlformats.org/drawingml/2006/wordprocessingDrawing" xmlns:w10="urn:schemas-microsoft-com:office:word" xmlns:w="http://schemas.openxmlformats.org/wordprocessingml/2006/main" xmlns:w14="http://schemas.microsoft.com/office/word/2010/wordml" xmlns:w15="http://schemas.microsoft.com/office/word/2012/wordml" xmlns:w16cex="http://schemas.microsoft.com/office/word/2018/wordml/cex" xmlns:w16cid="http://schemas.microsoft.com/office/word/2016/wordml/cid" xmlns:w16="http://schemas.microsoft.com/office/word/2018/wordml" xmlns:w16sdtdh="http://schemas.microsoft.com/office/word/2020/wordml/sdtdatahash" xmlns:w16se="http://schemas.microsoft.com/office/word/2015/wordml/symex" xmlns:wpg="http://schemas.microsoft.com/office/word/2010/wordprocessingGroup" xmlns:wpi="http://schemas.microsoft.com/office/word/2010/wordprocessingInk" xmlns:wne="http://schemas.microsoft.com/office/word/2006/wordml" xmlns:wps="http://schemas.microsoft.com/office/word/2010/wordprocessingShape" mc:Ignorable="w14 w15 w16se w16cid w16 w16cex w16sdtdh wp14">
+<w:document xmlns:wpc="http://schemas.microsoft.com/office/word/2010/wordprocessingCanvas" xmlns:cx="http://schemas.microsoft.com/office/drawing/2014/chartex" xmlns:cx1="http://schemas.microsoft.com/office/drawing/2015/9/8/chartex" xmlns:cx2="http://schemas.microsoft.com/office/drawing/2015/10/21/chartex" xmlns:cx3="http://schemas.microsoft.com/office/drawing/2016/5/9/chartex" xmlns:cx4="http://schemas.microsoft.com/office/drawing/2016/5/10/chartex" xmlns:cx5="http://schemas.microsoft.com/office/drawing/2016/5/11/chartex" xmlns:cx6="http://schemas.microsoft.com/office/drawing/2016/5/12/chartex" xmlns:cx7="http://schemas.microsoft.com/office/drawing/2016/5/13/chartex" xmlns:cx8="http://schemas.microsoft.com/office/drawing/2016/5/14/chartex" xmlns:mc="http://schemas.openxmlformats.org/markup-compatibility/2006" xmlns:aink="http://schemas.microsoft.com/office/drawing/2016/ink" xmlns:am3d="http://schemas.microsoft.com/office/drawing/2017/model3d" xmlns:o="urn:schemas-microsoft-com:office:office" xmlns:oel="http://schemas.microsoft.com/office/2019/extlst" xmlns:r="http://schemas.openxmlformats.org/officeDocument/2006/relationships" xmlns:m="http://schemas.openxmlformats.org/officeDocument/2006/math" xmlns:v="urn:schemas-microsoft-com:vml" xmlns:wp14="http://schemas.microsoft.com/office/word/2010/wordprocessingDrawing" xmlns:wp="http://schemas.openxmlformats.org/drawingml/2006/wordprocessingDrawing" xmlns:w10="urn:schemas-microsoft-com:office:word" xmlns:w="http://schemas.openxmlformats.org/wordprocessingml/2006/main" xmlns:w14="http://schemas.microsoft.com/office/word/2010/wordml" xmlns:w15="http://schemas.microsoft.com/office/word/2012/wordml" xmlns:w16cex="http://schemas.microsoft.com/office/word/2018/wordml/cex" xmlns:w16cid="http://schemas.microsoft.com/office/word/2016/wordml/cid" xmlns:w16="http://schemas.microsoft.com/office/word/2018/wordml" xmlns:w16sdtdh="http://schemas.microsoft.com/office/word/2020/wordml/sdtdatahash" xmlns:w16se="http://schemas.microsoft.com/office/word/2015/wordml/symex" xmlns:wpg="http://schemas.microsoft.com/office/word/2010/wordprocessingGroup" xmlns:wpi="http://schemas.microsoft.com/office/word/2010/wordprocessingInk" xmlns:wne="http://schemas.microsoft.com/office/word/2006/wordml" xmlns:wps="http://schemas.microsoft.com/office/word/2010/wordprocessingShape" mc:Ignorable="w14 w15 w16se w16cid w16 w16cex w16sdtdh wp14">
   <w:body>
     <w:p>
       <w:pPr>
@@ -237,7 +237,7 @@
     </w:p>
     <w:tbl>
       <w:tblPr>
-        <w:tblStyle w:val="4-3"/>
+        <w:tblStyle w:val="ListTable4-Accent3"/>
         <w:tblpPr w:leftFromText="180" w:rightFromText="180" w:vertAnchor="text" w:horzAnchor="margin" w:tblpY="192"/>
         <w:tblW w:w="0" w:type="auto"/>
         <w:tblInd w:w="0" w:type="dxa"/>
@@ -3666,11 +3666,20 @@
         </w:tabs>
         <w:spacing w:after="0"/>
         <w:jc w:val="both"/>
-      </w:pPr>
-      <w:r>
+        <w:rPr>
+          <w:lang w:val="en-US"/>
+        </w:rPr>
+      </w:pPr>
+      <w:r>
+        <w:rPr>
+          <w:lang w:val="en-US"/>
+        </w:rPr>
         <w:t>~~~</w:t>
       </w:r>
       <w:r>
+        <w:rPr>
+          <w:lang w:val="en-US"/>
+        </w:rPr>
         <w:t>4</w:t>
       </w:r>
     </w:p>
@@ -3927,9 +3936,6 @@
       <w:pPr>
         <w:spacing w:after="0"/>
         <w:jc w:val="both"/>
-        <w:rPr>
-          <w:lang w:val="en-US"/>
-        </w:rPr>
       </w:pPr>
       <w:r>
         <w:t>9</w:t>
@@ -8553,9 +8559,6 @@
         <w:jc w:val="both"/>
       </w:pPr>
       <w:r>
-        <w:rPr>
-          <w:lang w:val="en-US"/>
-        </w:rPr>
         <w:t>~~~</w:t>
       </w:r>
       <w:r>
@@ -9492,7 +9495,6 @@
       <w:r>
         <w:rPr>
           <w:color w:val="C00000"/>
-          <w:lang w:val="en-US"/>
         </w:rPr>
         <w:t>~~~</w:t>
       </w:r>
@@ -9792,7 +9794,6 @@
         <w:jc w:val="both"/>
         <w:rPr>
           <w:color w:val="C00000"/>
-          <w:lang w:val="en-US"/>
         </w:rPr>
       </w:pPr>
       <w:r>
@@ -9804,25 +9805,8 @@
       <w:r>
         <w:rPr>
           <w:color w:val="C00000"/>
-          <w:lang w:val="en-US"/>
-        </w:rPr>
-        <w:t>επιβεβα</w:t>
-      </w:r>
-      <w:proofErr w:type="spellStart"/>
-      <w:r>
-        <w:rPr>
-          <w:color w:val="C00000"/>
-          <w:lang w:val="en-US"/>
-        </w:rPr>
-        <w:t>ιώνει</w:t>
-      </w:r>
-      <w:proofErr w:type="spellEnd"/>
-      <w:r>
-        <w:rPr>
-          <w:color w:val="C00000"/>
-          <w:lang w:val="en-US"/>
-        </w:rPr>
-        <w:t>.</w:t>
+        </w:rPr>
+        <w:t>επιβεβαιώνει.</w:t>
       </w:r>
     </w:p>
     <w:p>
@@ -10456,7 +10440,6 @@
         <w:jc w:val="center"/>
         <w:rPr>
           <w:color w:val="000000" w:themeColor="text1"/>
-          <w:lang w:val="en-US"/>
         </w:rPr>
       </w:pPr>
     </w:p>
@@ -10465,13 +10448,11 @@
         <w:jc w:val="both"/>
         <w:rPr>
           <w:color w:val="000000" w:themeColor="text1"/>
-          <w:lang w:val="en-US"/>
         </w:rPr>
       </w:pPr>
       <w:r>
         <w:rPr>
           <w:color w:val="000000" w:themeColor="text1"/>
-          <w:lang w:val="en-US"/>
         </w:rPr>
         <w:t xml:space="preserve"> </w:t>
       </w:r>
@@ -10487,7 +10468,7 @@
 </file>
 
 <file path=word/numbering.xml><?xml version="1.0" encoding="utf-8"?>
-<w:numbering xmlns:wpc="http://schemas.microsoft.com/office/word/2010/wordprocessingCanvas" xmlns:cx="http://schemas.microsoft.com/office/drawing/2014/chartex" xmlns:cx1="http://schemas.microsoft.com/office/drawing/2015/9/8/chartex" xmlns:cx2="http://schemas.microsoft.com/office/drawing/2015/10/21/chartex" xmlns:cx3="http://schemas.microsoft.com/office/drawing/2016/5/9/chartex" xmlns:cx4="http://schemas.microsoft.com/office/drawing/2016/5/10/chartex" xmlns:cx5="http://schemas.microsoft.com/office/drawing/2016/5/11/chartex" xmlns:cx6="http://schemas.microsoft.com/office/drawing/2016/5/12/chartex" xmlns:cx7="http://schemas.microsoft.com/office/drawing/2016/5/13/chartex" xmlns:cx8="http://schemas.microsoft.com/office/drawing/2016/5/14/chartex" xmlns:mc="http://schemas.openxmlformats.org/markup-compatibility/2006" xmlns:aink="http://schemas.microsoft.com/office/drawing/2016/ink" xmlns:am3d="http://schemas.microsoft.com/office/drawing/2017/model3d" xmlns:o="urn:schemas-microsoft-com:office:office" xmlns:r="http://schemas.openxmlformats.org/officeDocument/2006/relationships" xmlns:m="http://schemas.openxmlformats.org/officeDocument/2006/math" xmlns:v="urn:schemas-microsoft-com:vml" xmlns:wp14="http://schemas.microsoft.com/office/word/2010/wordprocessingDrawing" xmlns:wp="http://schemas.openxmlformats.org/drawingml/2006/wordprocessingDrawing" xmlns:w10="urn:schemas-microsoft-com:office:word" xmlns:w="http://schemas.openxmlformats.org/wordprocessingml/2006/main" xmlns:w14="http://schemas.microsoft.com/office/word/2010/wordml" xmlns:w15="http://schemas.microsoft.com/office/word/2012/wordml" xmlns:w16cex="http://schemas.microsoft.com/office/word/2018/wordml/cex" xmlns:w16cid="http://schemas.microsoft.com/office/word/2016/wordml/cid" xmlns:w16="http://schemas.microsoft.com/office/word/2018/wordml" xmlns:w16sdtdh="http://schemas.microsoft.com/office/word/2020/wordml/sdtdatahash" xmlns:w16se="http://schemas.microsoft.com/office/word/2015/wordml/symex" xmlns:wpg="http://schemas.microsoft.com/office/word/2010/wordprocessingGroup" xmlns:wpi="http://schemas.microsoft.com/office/word/2010/wordprocessingInk" xmlns:wne="http://schemas.microsoft.com/office/word/2006/wordml" xmlns:wps="http://schemas.microsoft.com/office/word/2010/wordprocessingShape" mc:Ignorable="w14 w15 w16se w16cid w16 w16cex w16sdtdh wp14">
+<w:numbering xmlns:wpc="http://schemas.microsoft.com/office/word/2010/wordprocessingCanvas" xmlns:cx="http://schemas.microsoft.com/office/drawing/2014/chartex" xmlns:cx1="http://schemas.microsoft.com/office/drawing/2015/9/8/chartex" xmlns:cx2="http://schemas.microsoft.com/office/drawing/2015/10/21/chartex" xmlns:cx3="http://schemas.microsoft.com/office/drawing/2016/5/9/chartex" xmlns:cx4="http://schemas.microsoft.com/office/drawing/2016/5/10/chartex" xmlns:cx5="http://schemas.microsoft.com/office/drawing/2016/5/11/chartex" xmlns:cx6="http://schemas.microsoft.com/office/drawing/2016/5/12/chartex" xmlns:cx7="http://schemas.microsoft.com/office/drawing/2016/5/13/chartex" xmlns:cx8="http://schemas.microsoft.com/office/drawing/2016/5/14/chartex" xmlns:mc="http://schemas.openxmlformats.org/markup-compatibility/2006" xmlns:aink="http://schemas.microsoft.com/office/drawing/2016/ink" xmlns:am3d="http://schemas.microsoft.com/office/drawing/2017/model3d" xmlns:o="urn:schemas-microsoft-com:office:office" xmlns:oel="http://schemas.microsoft.com/office/2019/extlst" xmlns:r="http://schemas.openxmlformats.org/officeDocument/2006/relationships" xmlns:m="http://schemas.openxmlformats.org/officeDocument/2006/math" xmlns:v="urn:schemas-microsoft-com:vml" xmlns:wp14="http://schemas.microsoft.com/office/word/2010/wordprocessingDrawing" xmlns:wp="http://schemas.openxmlformats.org/drawingml/2006/wordprocessingDrawing" xmlns:w10="urn:schemas-microsoft-com:office:word" xmlns:w="http://schemas.openxmlformats.org/wordprocessingml/2006/main" xmlns:w14="http://schemas.microsoft.com/office/word/2010/wordml" xmlns:w15="http://schemas.microsoft.com/office/word/2012/wordml" xmlns:w16cex="http://schemas.microsoft.com/office/word/2018/wordml/cex" xmlns:w16cid="http://schemas.microsoft.com/office/word/2016/wordml/cid" xmlns:w16="http://schemas.microsoft.com/office/word/2018/wordml" xmlns:w16sdtdh="http://schemas.microsoft.com/office/word/2020/wordml/sdtdatahash" xmlns:w16se="http://schemas.microsoft.com/office/word/2015/wordml/symex" xmlns:wpg="http://schemas.microsoft.com/office/word/2010/wordprocessingGroup" xmlns:wpi="http://schemas.microsoft.com/office/word/2010/wordprocessingInk" xmlns:wne="http://schemas.microsoft.com/office/word/2006/wordml" xmlns:wps="http://schemas.microsoft.com/office/word/2010/wordprocessingShape" mc:Ignorable="w14 w15 w16se w16cid w16 w16cex w16sdtdh wp14">
   <w:abstractNum w:abstractNumId="0" w15:restartNumberingAfterBreak="0">
     <w:nsid w:val="0F1E2398"/>
     <w:multiLevelType w:val="hybridMultilevel"/>
@@ -10755,13 +10736,13 @@
       </w:pPr>
     </w:lvl>
   </w:abstractNum>
-  <w:num w:numId="1">
+  <w:num w:numId="1" w16cid:durableId="1161626026">
     <w:abstractNumId w:val="1"/>
   </w:num>
-  <w:num w:numId="2">
+  <w:num w:numId="2" w16cid:durableId="1587180550">
     <w:abstractNumId w:val="0"/>
   </w:num>
-  <w:num w:numId="3">
+  <w:num w:numId="3" w16cid:durableId="622730037">
     <w:abstractNumId w:val="2"/>
   </w:num>
 </w:numbering>
@@ -11162,18 +11143,18 @@
     <w:lsdException w:name="Unresolved Mention" w:semiHidden="1" w:unhideWhenUsed="1"/>
     <w:lsdException w:name="Smart Link" w:semiHidden="1" w:unhideWhenUsed="1"/>
   </w:latentStyles>
-  <w:style w:type="paragraph" w:default="1" w:styleId="a">
+  <w:style w:type="paragraph" w:default="1" w:styleId="Normal">
     <w:name w:val="Normal"/>
     <w:qFormat/>
     <w:rsid w:val="00CB0E12"/>
   </w:style>
-  <w:style w:type="character" w:default="1" w:styleId="a0">
+  <w:style w:type="character" w:default="1" w:styleId="DefaultParagraphFont">
     <w:name w:val="Default Paragraph Font"/>
     <w:uiPriority w:val="1"/>
     <w:semiHidden/>
     <w:unhideWhenUsed/>
   </w:style>
-  <w:style w:type="table" w:default="1" w:styleId="a1">
+  <w:style w:type="table" w:default="1" w:styleId="TableNormal">
     <w:name w:val="Normal Table"/>
     <w:uiPriority w:val="99"/>
     <w:semiHidden/>
@@ -11188,15 +11169,15 @@
       </w:tblCellMar>
     </w:tblPr>
   </w:style>
-  <w:style w:type="numbering" w:default="1" w:styleId="a2">
+  <w:style w:type="numbering" w:default="1" w:styleId="NoList">
     <w:name w:val="No List"/>
     <w:uiPriority w:val="99"/>
     <w:semiHidden/>
     <w:unhideWhenUsed/>
   </w:style>
-  <w:style w:type="paragraph" w:styleId="a3">
+  <w:style w:type="paragraph" w:styleId="ListParagraph">
     <w:name w:val="List Paragraph"/>
-    <w:basedOn w:val="a"/>
+    <w:basedOn w:val="Normal"/>
     <w:uiPriority w:val="34"/>
     <w:qFormat/>
     <w:rsid w:val="00204CFF"/>
@@ -11205,9 +11186,9 @@
       <w:contextualSpacing/>
     </w:pPr>
   </w:style>
-  <w:style w:type="table" w:styleId="4-3">
+  <w:style w:type="table" w:styleId="ListTable4-Accent3">
     <w:name w:val="List Table 4 Accent 3"/>
-    <w:basedOn w:val="a1"/>
+    <w:basedOn w:val="TableNormal"/>
     <w:uiPriority w:val="49"/>
     <w:rsid w:val="005703E0"/>
     <w:pPr>

</xml_diff>

<commit_message>
4,5 Use Cases Code Implementation
Co-Authored-By: PapKate <63216304+PapKate@users.noreply.github.com>
Co-Authored-By: kwnnaa <101602406+kwnnaa@users.noreply.github.com>
Co-Authored-By: mariatsav <74532138+mariatsav@users.noreply.github.com>
</commit_message>
<xml_diff>
--- a/Παραδοτέο_4/Use-cases-v0.3.docx
+++ b/Παραδοτέο_4/Use-cases-v0.3.docx
@@ -1,6 +1,6 @@
 
 <file path=word/document.xml><?xml version="1.0" encoding="utf-8"?>
-<w:document xmlns:wpc="http://schemas.microsoft.com/office/word/2010/wordprocessingCanvas" xmlns:cx="http://schemas.microsoft.com/office/drawing/2014/chartex" xmlns:cx1="http://schemas.microsoft.com/office/drawing/2015/9/8/chartex" xmlns:cx2="http://schemas.microsoft.com/office/drawing/2015/10/21/chartex" xmlns:cx3="http://schemas.microsoft.com/office/drawing/2016/5/9/chartex" xmlns:cx4="http://schemas.microsoft.com/office/drawing/2016/5/10/chartex" xmlns:cx5="http://schemas.microsoft.com/office/drawing/2016/5/11/chartex" xmlns:cx6="http://schemas.microsoft.com/office/drawing/2016/5/12/chartex" xmlns:cx7="http://schemas.microsoft.com/office/drawing/2016/5/13/chartex" xmlns:cx8="http://schemas.microsoft.com/office/drawing/2016/5/14/chartex" xmlns:mc="http://schemas.openxmlformats.org/markup-compatibility/2006" xmlns:aink="http://schemas.microsoft.com/office/drawing/2016/ink" xmlns:am3d="http://schemas.microsoft.com/office/drawing/2017/model3d" xmlns:o="urn:schemas-microsoft-com:office:office" xmlns:oel="http://schemas.microsoft.com/office/2019/extlst" xmlns:r="http://schemas.openxmlformats.org/officeDocument/2006/relationships" xmlns:m="http://schemas.openxmlformats.org/officeDocument/2006/math" xmlns:v="urn:schemas-microsoft-com:vml" xmlns:wp14="http://schemas.microsoft.com/office/word/2010/wordprocessingDrawing" xmlns:wp="http://schemas.openxmlformats.org/drawingml/2006/wordprocessingDrawing" xmlns:w10="urn:schemas-microsoft-com:office:word" xmlns:w="http://schemas.openxmlformats.org/wordprocessingml/2006/main" xmlns:w14="http://schemas.microsoft.com/office/word/2010/wordml" xmlns:w15="http://schemas.microsoft.com/office/word/2012/wordml" xmlns:w16cex="http://schemas.microsoft.com/office/word/2018/wordml/cex" xmlns:w16cid="http://schemas.microsoft.com/office/word/2016/wordml/cid" xmlns:w16="http://schemas.microsoft.com/office/word/2018/wordml" xmlns:w16sdtdh="http://schemas.microsoft.com/office/word/2020/wordml/sdtdatahash" xmlns:w16se="http://schemas.microsoft.com/office/word/2015/wordml/symex" xmlns:wpg="http://schemas.microsoft.com/office/word/2010/wordprocessingGroup" xmlns:wpi="http://schemas.microsoft.com/office/word/2010/wordprocessingInk" xmlns:wne="http://schemas.microsoft.com/office/word/2006/wordml" xmlns:wps="http://schemas.microsoft.com/office/word/2010/wordprocessingShape" mc:Ignorable="w14 w15 w16se w16cid w16 w16cex w16sdtdh wp14">
+<w:document xmlns:wpc="http://schemas.microsoft.com/office/word/2010/wordprocessingCanvas" xmlns:cx="http://schemas.microsoft.com/office/drawing/2014/chartex" xmlns:cx1="http://schemas.microsoft.com/office/drawing/2015/9/8/chartex" xmlns:cx2="http://schemas.microsoft.com/office/drawing/2015/10/21/chartex" xmlns:cx3="http://schemas.microsoft.com/office/drawing/2016/5/9/chartex" xmlns:cx4="http://schemas.microsoft.com/office/drawing/2016/5/10/chartex" xmlns:cx5="http://schemas.microsoft.com/office/drawing/2016/5/11/chartex" xmlns:cx6="http://schemas.microsoft.com/office/drawing/2016/5/12/chartex" xmlns:cx7="http://schemas.microsoft.com/office/drawing/2016/5/13/chartex" xmlns:cx8="http://schemas.microsoft.com/office/drawing/2016/5/14/chartex" xmlns:mc="http://schemas.openxmlformats.org/markup-compatibility/2006" xmlns:aink="http://schemas.microsoft.com/office/drawing/2016/ink" xmlns:am3d="http://schemas.microsoft.com/office/drawing/2017/model3d" xmlns:o="urn:schemas-microsoft-com:office:office" xmlns:r="http://schemas.openxmlformats.org/officeDocument/2006/relationships" xmlns:m="http://schemas.openxmlformats.org/officeDocument/2006/math" xmlns:v="urn:schemas-microsoft-com:vml" xmlns:wp14="http://schemas.microsoft.com/office/word/2010/wordprocessingDrawing" xmlns:wp="http://schemas.openxmlformats.org/drawingml/2006/wordprocessingDrawing" xmlns:w10="urn:schemas-microsoft-com:office:word" xmlns:w="http://schemas.openxmlformats.org/wordprocessingml/2006/main" xmlns:w14="http://schemas.microsoft.com/office/word/2010/wordml" xmlns:w15="http://schemas.microsoft.com/office/word/2012/wordml" xmlns:w16cex="http://schemas.microsoft.com/office/word/2018/wordml/cex" xmlns:w16cid="http://schemas.microsoft.com/office/word/2016/wordml/cid" xmlns:w16="http://schemas.microsoft.com/office/word/2018/wordml" xmlns:w16sdtdh="http://schemas.microsoft.com/office/word/2020/wordml/sdtdatahash" xmlns:w16se="http://schemas.microsoft.com/office/word/2015/wordml/symex" xmlns:wpg="http://schemas.microsoft.com/office/word/2010/wordprocessingGroup" xmlns:wpi="http://schemas.microsoft.com/office/word/2010/wordprocessingInk" xmlns:wne="http://schemas.microsoft.com/office/word/2006/wordml" xmlns:wps="http://schemas.microsoft.com/office/word/2010/wordprocessingShape" mc:Ignorable="w14 w15 w16se w16cid w16 w16cex w16sdtdh wp14">
   <w:body>
     <w:p>
       <w:pPr>
@@ -237,7 +237,7 @@
     </w:p>
     <w:tbl>
       <w:tblPr>
-        <w:tblStyle w:val="ListTable4-Accent3"/>
+        <w:tblStyle w:val="4-3"/>
         <w:tblpPr w:leftFromText="180" w:rightFromText="180" w:vertAnchor="text" w:horzAnchor="margin" w:tblpY="192"/>
         <w:tblW w:w="0" w:type="auto"/>
         <w:tblInd w:w="0" w:type="dxa"/>
@@ -266,13 +266,8 @@
             <w:pPr>
               <w:jc w:val="center"/>
             </w:pPr>
-            <w:proofErr w:type="spellStart"/>
             <w:r>
-              <w:t>Ονομ</w:t>
-            </w:r>
-            <w:proofErr w:type="spellEnd"/>
-            <w:r>
-              <w:t>ατεπώνυμο</w:t>
+              <w:t>Ονοματεπώνυμο</w:t>
             </w:r>
           </w:p>
         </w:tc>
@@ -290,19 +285,9 @@
               <w:jc w:val="center"/>
               <w:cnfStyle w:val="100000000000" w:firstRow="1" w:lastRow="0" w:firstColumn="0" w:lastColumn="0" w:oddVBand="0" w:evenVBand="0" w:oddHBand="0" w:evenHBand="0" w:firstRowFirstColumn="0" w:firstRowLastColumn="0" w:lastRowFirstColumn="0" w:lastRowLastColumn="0"/>
             </w:pPr>
-            <w:proofErr w:type="spellStart"/>
             <w:r>
-              <w:t>Αριθμός</w:t>
+              <w:t>Αριθμός Μητρώου</w:t>
             </w:r>
-            <w:proofErr w:type="spellEnd"/>
-            <w:r>
-              <w:t xml:space="preserve"> </w:t>
-            </w:r>
-            <w:proofErr w:type="spellStart"/>
-            <w:r>
-              <w:t>Μητρώου</w:t>
-            </w:r>
-            <w:proofErr w:type="spellEnd"/>
           </w:p>
         </w:tc>
         <w:tc>
@@ -340,11 +325,9 @@
                 <w:lang w:val="el-GR"/>
               </w:rPr>
             </w:pPr>
-            <w:proofErr w:type="spellStart"/>
             <w:r>
               <w:t>Έτος</w:t>
             </w:r>
-            <w:proofErr w:type="spellEnd"/>
           </w:p>
         </w:tc>
       </w:tr>
@@ -372,37 +355,12 @@
                 <w:bCs w:val="0"/>
               </w:rPr>
             </w:pPr>
-            <w:proofErr w:type="spellStart"/>
             <w:r>
               <w:rPr>
                 <w:b w:val="0"/>
                 <w:bCs w:val="0"/>
               </w:rPr>
-              <w:t>Αικ</w:t>
-            </w:r>
-            <w:proofErr w:type="spellEnd"/>
-            <w:r>
-              <w:rPr>
-                <w:b w:val="0"/>
-                <w:bCs w:val="0"/>
-              </w:rPr>
-              <w:t>ατερίνη Παπα</w:t>
-            </w:r>
-            <w:proofErr w:type="spellStart"/>
-            <w:r>
-              <w:rPr>
-                <w:b w:val="0"/>
-                <w:bCs w:val="0"/>
-              </w:rPr>
-              <w:t>δο</w:t>
-            </w:r>
-            <w:proofErr w:type="spellEnd"/>
-            <w:r>
-              <w:rPr>
-                <w:b w:val="0"/>
-                <w:bCs w:val="0"/>
-              </w:rPr>
-              <w:t xml:space="preserve">πούλου </w:t>
+              <w:t xml:space="preserve">Αικατερίνη Παπαδοπούλου </w:t>
             </w:r>
           </w:p>
         </w:tc>
@@ -494,37 +452,12 @@
                 <w:bCs w:val="0"/>
               </w:rPr>
             </w:pPr>
-            <w:proofErr w:type="spellStart"/>
             <w:r>
               <w:rPr>
                 <w:b w:val="0"/>
                 <w:bCs w:val="0"/>
               </w:rPr>
-              <w:t>Κωνστ</w:t>
-            </w:r>
-            <w:proofErr w:type="spellEnd"/>
-            <w:r>
-              <w:rPr>
-                <w:b w:val="0"/>
-                <w:bCs w:val="0"/>
-              </w:rPr>
-              <w:t xml:space="preserve">αντίνα </w:t>
-            </w:r>
-            <w:proofErr w:type="spellStart"/>
-            <w:r>
-              <w:rPr>
-                <w:b w:val="0"/>
-                <w:bCs w:val="0"/>
-              </w:rPr>
-              <w:t>Ρόμ</w:t>
-            </w:r>
-            <w:proofErr w:type="spellEnd"/>
-            <w:r>
-              <w:rPr>
-                <w:b w:val="0"/>
-                <w:bCs w:val="0"/>
-              </w:rPr>
-              <w:t>πολα</w:t>
+              <w:t>Κωνσταντίνα Ρόμπολα</w:t>
             </w:r>
           </w:p>
         </w:tc>
@@ -621,39 +554,7 @@
                 <w:b w:val="0"/>
                 <w:bCs w:val="0"/>
               </w:rPr>
-              <w:t>Μα</w:t>
-            </w:r>
-            <w:proofErr w:type="spellStart"/>
-            <w:r>
-              <w:rPr>
-                <w:b w:val="0"/>
-                <w:bCs w:val="0"/>
-              </w:rPr>
-              <w:t>ρί</w:t>
-            </w:r>
-            <w:proofErr w:type="spellEnd"/>
-            <w:r>
-              <w:rPr>
-                <w:b w:val="0"/>
-                <w:bCs w:val="0"/>
-              </w:rPr>
-              <w:t xml:space="preserve">α </w:t>
-            </w:r>
-            <w:proofErr w:type="spellStart"/>
-            <w:r>
-              <w:rPr>
-                <w:b w:val="0"/>
-                <w:bCs w:val="0"/>
-              </w:rPr>
-              <w:t>Τσ</w:t>
-            </w:r>
-            <w:proofErr w:type="spellEnd"/>
-            <w:r>
-              <w:rPr>
-                <w:b w:val="0"/>
-                <w:bCs w:val="0"/>
-              </w:rPr>
-              <w:t>αβέα</w:t>
+              <w:t>Μαρία Τσαβέα</w:t>
             </w:r>
           </w:p>
         </w:tc>
@@ -742,37 +643,12 @@
                 <w:bCs w:val="0"/>
               </w:rPr>
             </w:pPr>
-            <w:proofErr w:type="spellStart"/>
             <w:r>
               <w:rPr>
                 <w:b w:val="0"/>
                 <w:bCs w:val="0"/>
               </w:rPr>
-              <w:t>Τρι</w:t>
-            </w:r>
-            <w:proofErr w:type="spellEnd"/>
-            <w:r>
-              <w:rPr>
-                <w:b w:val="0"/>
-                <w:bCs w:val="0"/>
-              </w:rPr>
-              <w:t xml:space="preserve">αντάφυλλος </w:t>
-            </w:r>
-            <w:proofErr w:type="spellStart"/>
-            <w:r>
-              <w:rPr>
-                <w:b w:val="0"/>
-                <w:bCs w:val="0"/>
-              </w:rPr>
-              <w:t>Πρά</w:t>
-            </w:r>
-            <w:proofErr w:type="spellEnd"/>
-            <w:r>
-              <w:rPr>
-                <w:b w:val="0"/>
-                <w:bCs w:val="0"/>
-              </w:rPr>
-              <w:t>ππας</w:t>
+              <w:t>Τριαντάφυλλος Πράππας</w:t>
             </w:r>
           </w:p>
         </w:tc>
@@ -861,23 +737,13 @@
             <w:pPr>
               <w:jc w:val="center"/>
             </w:pPr>
-            <w:proofErr w:type="spellStart"/>
             <w:r>
               <w:rPr>
                 <w:b w:val="0"/>
                 <w:bCs w:val="0"/>
                 <w:color w:val="FFFFFF" w:themeColor="background1"/>
               </w:rPr>
-              <w:t>Github</w:t>
-            </w:r>
-            <w:proofErr w:type="spellEnd"/>
-            <w:r>
-              <w:rPr>
-                <w:b w:val="0"/>
-                <w:bCs w:val="0"/>
-                <w:color w:val="FFFFFF" w:themeColor="background1"/>
-              </w:rPr>
-              <w:t xml:space="preserve"> repository</w:t>
+              <w:t>Github repository</w:t>
             </w:r>
           </w:p>
         </w:tc>
@@ -918,14 +784,12 @@
               </w:rPr>
               <w:t>://</w:t>
             </w:r>
-            <w:proofErr w:type="spellStart"/>
             <w:r>
               <w:rPr>
                 <w:color w:val="4472C4" w:themeColor="accent1"/>
               </w:rPr>
               <w:t>github</w:t>
             </w:r>
-            <w:proofErr w:type="spellEnd"/>
             <w:r>
               <w:rPr>
                 <w:color w:val="4472C4" w:themeColor="accent1"/>
@@ -946,14 +810,12 @@
               </w:rPr>
               <w:t>/</w:t>
             </w:r>
-            <w:proofErr w:type="spellStart"/>
             <w:r>
               <w:rPr>
                 <w:color w:val="4472C4" w:themeColor="accent1"/>
               </w:rPr>
               <w:t>PapKate</w:t>
             </w:r>
-            <w:proofErr w:type="spellEnd"/>
             <w:r>
               <w:rPr>
                 <w:color w:val="4472C4" w:themeColor="accent1"/>
@@ -961,14 +823,12 @@
               </w:rPr>
               <w:t>/</w:t>
             </w:r>
-            <w:proofErr w:type="spellStart"/>
             <w:r>
               <w:rPr>
                 <w:color w:val="4472C4" w:themeColor="accent1"/>
               </w:rPr>
               <w:t>SoftwareTechnology</w:t>
             </w:r>
-            <w:proofErr w:type="spellEnd"/>
           </w:p>
         </w:tc>
       </w:tr>
@@ -4858,7 +4718,16 @@
         <w:t>.β.3. Ο χρήστης</w:t>
       </w:r>
       <w:r>
-        <w:t xml:space="preserve"> επιλέγει να επεξεργασία</w:t>
+        <w:t xml:space="preserve"> επιλέγει</w:t>
+      </w:r>
+      <w:r>
+        <w:t xml:space="preserve"> </w:t>
+      </w:r>
+      <w:r>
+        <w:t>την</w:t>
+      </w:r>
+      <w:r>
+        <w:t xml:space="preserve"> επεξεργασία</w:t>
       </w:r>
       <w:r>
         <w:t>.</w:t>
@@ -4882,7 +4751,13 @@
         <w:t>Form</w:t>
       </w:r>
       <w:r>
-        <w:t xml:space="preserve"> για </w:t>
+        <w:t xml:space="preserve"> για</w:t>
+      </w:r>
+      <w:r>
+        <w:t xml:space="preserve"> την</w:t>
+      </w:r>
+      <w:r>
+        <w:t xml:space="preserve"> </w:t>
       </w:r>
       <w:r>
         <w:t>επεξεργασία</w:t>
@@ -10468,7 +10343,7 @@
 </file>
 
 <file path=word/numbering.xml><?xml version="1.0" encoding="utf-8"?>
-<w:numbering xmlns:wpc="http://schemas.microsoft.com/office/word/2010/wordprocessingCanvas" xmlns:cx="http://schemas.microsoft.com/office/drawing/2014/chartex" xmlns:cx1="http://schemas.microsoft.com/office/drawing/2015/9/8/chartex" xmlns:cx2="http://schemas.microsoft.com/office/drawing/2015/10/21/chartex" xmlns:cx3="http://schemas.microsoft.com/office/drawing/2016/5/9/chartex" xmlns:cx4="http://schemas.microsoft.com/office/drawing/2016/5/10/chartex" xmlns:cx5="http://schemas.microsoft.com/office/drawing/2016/5/11/chartex" xmlns:cx6="http://schemas.microsoft.com/office/drawing/2016/5/12/chartex" xmlns:cx7="http://schemas.microsoft.com/office/drawing/2016/5/13/chartex" xmlns:cx8="http://schemas.microsoft.com/office/drawing/2016/5/14/chartex" xmlns:mc="http://schemas.openxmlformats.org/markup-compatibility/2006" xmlns:aink="http://schemas.microsoft.com/office/drawing/2016/ink" xmlns:am3d="http://schemas.microsoft.com/office/drawing/2017/model3d" xmlns:o="urn:schemas-microsoft-com:office:office" xmlns:oel="http://schemas.microsoft.com/office/2019/extlst" xmlns:r="http://schemas.openxmlformats.org/officeDocument/2006/relationships" xmlns:m="http://schemas.openxmlformats.org/officeDocument/2006/math" xmlns:v="urn:schemas-microsoft-com:vml" xmlns:wp14="http://schemas.microsoft.com/office/word/2010/wordprocessingDrawing" xmlns:wp="http://schemas.openxmlformats.org/drawingml/2006/wordprocessingDrawing" xmlns:w10="urn:schemas-microsoft-com:office:word" xmlns:w="http://schemas.openxmlformats.org/wordprocessingml/2006/main" xmlns:w14="http://schemas.microsoft.com/office/word/2010/wordml" xmlns:w15="http://schemas.microsoft.com/office/word/2012/wordml" xmlns:w16cex="http://schemas.microsoft.com/office/word/2018/wordml/cex" xmlns:w16cid="http://schemas.microsoft.com/office/word/2016/wordml/cid" xmlns:w16="http://schemas.microsoft.com/office/word/2018/wordml" xmlns:w16sdtdh="http://schemas.microsoft.com/office/word/2020/wordml/sdtdatahash" xmlns:w16se="http://schemas.microsoft.com/office/word/2015/wordml/symex" xmlns:wpg="http://schemas.microsoft.com/office/word/2010/wordprocessingGroup" xmlns:wpi="http://schemas.microsoft.com/office/word/2010/wordprocessingInk" xmlns:wne="http://schemas.microsoft.com/office/word/2006/wordml" xmlns:wps="http://schemas.microsoft.com/office/word/2010/wordprocessingShape" mc:Ignorable="w14 w15 w16se w16cid w16 w16cex w16sdtdh wp14">
+<w:numbering xmlns:wpc="http://schemas.microsoft.com/office/word/2010/wordprocessingCanvas" xmlns:cx="http://schemas.microsoft.com/office/drawing/2014/chartex" xmlns:cx1="http://schemas.microsoft.com/office/drawing/2015/9/8/chartex" xmlns:cx2="http://schemas.microsoft.com/office/drawing/2015/10/21/chartex" xmlns:cx3="http://schemas.microsoft.com/office/drawing/2016/5/9/chartex" xmlns:cx4="http://schemas.microsoft.com/office/drawing/2016/5/10/chartex" xmlns:cx5="http://schemas.microsoft.com/office/drawing/2016/5/11/chartex" xmlns:cx6="http://schemas.microsoft.com/office/drawing/2016/5/12/chartex" xmlns:cx7="http://schemas.microsoft.com/office/drawing/2016/5/13/chartex" xmlns:cx8="http://schemas.microsoft.com/office/drawing/2016/5/14/chartex" xmlns:mc="http://schemas.openxmlformats.org/markup-compatibility/2006" xmlns:aink="http://schemas.microsoft.com/office/drawing/2016/ink" xmlns:am3d="http://schemas.microsoft.com/office/drawing/2017/model3d" xmlns:o="urn:schemas-microsoft-com:office:office" xmlns:r="http://schemas.openxmlformats.org/officeDocument/2006/relationships" xmlns:m="http://schemas.openxmlformats.org/officeDocument/2006/math" xmlns:v="urn:schemas-microsoft-com:vml" xmlns:wp14="http://schemas.microsoft.com/office/word/2010/wordprocessingDrawing" xmlns:wp="http://schemas.openxmlformats.org/drawingml/2006/wordprocessingDrawing" xmlns:w10="urn:schemas-microsoft-com:office:word" xmlns:w="http://schemas.openxmlformats.org/wordprocessingml/2006/main" xmlns:w14="http://schemas.microsoft.com/office/word/2010/wordml" xmlns:w15="http://schemas.microsoft.com/office/word/2012/wordml" xmlns:w16cex="http://schemas.microsoft.com/office/word/2018/wordml/cex" xmlns:w16cid="http://schemas.microsoft.com/office/word/2016/wordml/cid" xmlns:w16="http://schemas.microsoft.com/office/word/2018/wordml" xmlns:w16sdtdh="http://schemas.microsoft.com/office/word/2020/wordml/sdtdatahash" xmlns:w16se="http://schemas.microsoft.com/office/word/2015/wordml/symex" xmlns:wpg="http://schemas.microsoft.com/office/word/2010/wordprocessingGroup" xmlns:wpi="http://schemas.microsoft.com/office/word/2010/wordprocessingInk" xmlns:wne="http://schemas.microsoft.com/office/word/2006/wordml" xmlns:wps="http://schemas.microsoft.com/office/word/2010/wordprocessingShape" mc:Ignorable="w14 w15 w16se w16cid w16 w16cex w16sdtdh wp14">
   <w:abstractNum w:abstractNumId="0" w15:restartNumberingAfterBreak="0">
     <w:nsid w:val="0F1E2398"/>
     <w:multiLevelType w:val="hybridMultilevel"/>
@@ -10736,13 +10611,13 @@
       </w:pPr>
     </w:lvl>
   </w:abstractNum>
-  <w:num w:numId="1" w16cid:durableId="1161626026">
+  <w:num w:numId="1">
     <w:abstractNumId w:val="1"/>
   </w:num>
-  <w:num w:numId="2" w16cid:durableId="1587180550">
+  <w:num w:numId="2">
     <w:abstractNumId w:val="0"/>
   </w:num>
-  <w:num w:numId="3" w16cid:durableId="622730037">
+  <w:num w:numId="3">
     <w:abstractNumId w:val="2"/>
   </w:num>
 </w:numbering>
@@ -11143,18 +11018,18 @@
     <w:lsdException w:name="Unresolved Mention" w:semiHidden="1" w:unhideWhenUsed="1"/>
     <w:lsdException w:name="Smart Link" w:semiHidden="1" w:unhideWhenUsed="1"/>
   </w:latentStyles>
-  <w:style w:type="paragraph" w:default="1" w:styleId="Normal">
+  <w:style w:type="paragraph" w:default="1" w:styleId="a">
     <w:name w:val="Normal"/>
     <w:qFormat/>
     <w:rsid w:val="00CB0E12"/>
   </w:style>
-  <w:style w:type="character" w:default="1" w:styleId="DefaultParagraphFont">
+  <w:style w:type="character" w:default="1" w:styleId="a0">
     <w:name w:val="Default Paragraph Font"/>
     <w:uiPriority w:val="1"/>
     <w:semiHidden/>
     <w:unhideWhenUsed/>
   </w:style>
-  <w:style w:type="table" w:default="1" w:styleId="TableNormal">
+  <w:style w:type="table" w:default="1" w:styleId="a1">
     <w:name w:val="Normal Table"/>
     <w:uiPriority w:val="99"/>
     <w:semiHidden/>
@@ -11169,15 +11044,15 @@
       </w:tblCellMar>
     </w:tblPr>
   </w:style>
-  <w:style w:type="numbering" w:default="1" w:styleId="NoList">
+  <w:style w:type="numbering" w:default="1" w:styleId="a2">
     <w:name w:val="No List"/>
     <w:uiPriority w:val="99"/>
     <w:semiHidden/>
     <w:unhideWhenUsed/>
   </w:style>
-  <w:style w:type="paragraph" w:styleId="ListParagraph">
+  <w:style w:type="paragraph" w:styleId="a3">
     <w:name w:val="List Paragraph"/>
-    <w:basedOn w:val="Normal"/>
+    <w:basedOn w:val="a"/>
     <w:uiPriority w:val="34"/>
     <w:qFormat/>
     <w:rsid w:val="00204CFF"/>
@@ -11186,9 +11061,9 @@
       <w:contextualSpacing/>
     </w:pPr>
   </w:style>
-  <w:style w:type="table" w:styleId="ListTable4-Accent3">
+  <w:style w:type="table" w:styleId="4-3">
     <w:name w:val="List Table 4 Accent 3"/>
-    <w:basedOn w:val="TableNormal"/>
+    <w:basedOn w:val="a1"/>
     <w:uiPriority w:val="49"/>
     <w:rsid w:val="005703E0"/>
     <w:pPr>

</xml_diff>